<commit_message>
Actualización de Sprints Semanales
Se agregaron los siguiente sprint al día, los cuales los teníamos en una carpeta de drive.
* Burdown Chart
* Daily Meeting
* Impediment Log
* Release
* Retrospective
* Review
* Scrumboard
* Sprint Backlogs
* Sprint Planning
</commit_message>
<xml_diff>
--- a/Sprints/Sprint Backlogs/Sprint 7 (29 Septiembre - 3 Octubre).docx
+++ b/Sprints/Sprint Backlogs/Sprint 7 (29 Septiembre - 3 Octubre).docx
@@ -153,6 +153,25 @@
           <w:rtl w:val="0"/>
         </w:rPr>
         <w:t xml:space="preserve">Modelo de base de datos integrado a Django con azure y creación de reglas de firewall en base a ip por usuario.</w:t>
+      </w:r>
+    </w:p>
+    <w:p>
+      <w:pPr>
+        <w:numPr>
+          <w:ilvl w:val="0"/>
+          <w:numId w:val="1"/>
+        </w:numPr>
+        <w:ind w:left="720" w:hanging="360"/>
+        <w:rPr>
+          <w:highlight w:val="green"/>
+        </w:rPr>
+      </w:pPr>
+      <w:r>
+        <w:rPr>
+          <w:highlight w:val="green"/>
+          <w:rtl w:val="0"/>
+        </w:rPr>
+        <w:t xml:space="preserve">Se implementó API de recetas.</w:t>
       </w:r>
       <w:r>
         <w:rPr>

</xml_diff>